<commit_message>
prepared for training 1000 games
</commit_message>
<xml_diff>
--- a/papers and docs/thesis-pontus.docx
+++ b/papers and docs/thesis-pontus.docx
@@ -741,7 +741,7 @@
         <w:pStyle w:val="Rubrik1"/>
       </w:pPr>
       <w:bookmarkStart w:id="0" w:name="_Toc2007783164"/>
-      <w:bookmarkStart w:id="1" w:name="_Toc122020413"/>
+      <w:bookmarkStart w:id="1" w:name="_Toc122619743"/>
       <w:r>
         <w:lastRenderedPageBreak/>
         <w:t>Abstract</w:t>
@@ -777,7 +777,7 @@
         <w:pStyle w:val="Rubrik1"/>
       </w:pPr>
       <w:bookmarkStart w:id="2" w:name="_Toc874218405"/>
-      <w:bookmarkStart w:id="3" w:name="_Toc122020414"/>
+      <w:bookmarkStart w:id="3" w:name="_Toc122619744"/>
       <w:r>
         <w:lastRenderedPageBreak/>
         <w:t>Contents</w:t>
@@ -808,7 +808,7 @@
       <w:r>
         <w:fldChar w:fldCharType="separate"/>
       </w:r>
-      <w:hyperlink w:anchor="_Toc122020413" w:history="1">
+      <w:hyperlink w:anchor="_Toc122619743" w:history="1">
         <w:r>
           <w:rPr>
             <w:rStyle w:val="Hyperlnk"/>
@@ -832,7 +832,7 @@
           <w:rPr>
             <w:noProof/>
           </w:rPr>
-          <w:instrText xml:space="preserve"> PAGEREF _Toc122020413 \h </w:instrText>
+          <w:instrText xml:space="preserve"> PAGEREF _Toc122619743 \h </w:instrText>
         </w:r>
         <w:r>
           <w:rPr>
@@ -873,7 +873,7 @@
           <w:lang w:val="sv-SE" w:eastAsia="sv-SE"/>
         </w:rPr>
       </w:pPr>
-      <w:hyperlink w:anchor="_Toc122020414" w:history="1">
+      <w:hyperlink w:anchor="_Toc122619744" w:history="1">
         <w:r>
           <w:rPr>
             <w:rStyle w:val="Hyperlnk"/>
@@ -897,7 +897,7 @@
           <w:rPr>
             <w:noProof/>
           </w:rPr>
-          <w:instrText xml:space="preserve"> PAGEREF _Toc122020414 \h </w:instrText>
+          <w:instrText xml:space="preserve"> PAGEREF _Toc122619744 \h </w:instrText>
         </w:r>
         <w:r>
           <w:rPr>
@@ -939,7 +939,7 @@
           <w:lang w:val="sv-SE" w:eastAsia="sv-SE"/>
         </w:rPr>
       </w:pPr>
-      <w:hyperlink w:anchor="_Toc122020415" w:history="1">
+      <w:hyperlink w:anchor="_Toc122619745" w:history="1">
         <w:r>
           <w:rPr>
             <w:rStyle w:val="Hyperlnk"/>
@@ -949,11 +949,8 @@
         </w:r>
         <w:r>
           <w:rPr>
-            <w:rFonts w:asciiTheme="minorHAnsi" w:hAnsiTheme="minorHAnsi"/>
-            <w:noProof/>
-            <w:sz w:val="22"/>
-            <w:szCs w:val="22"/>
-            <w:lang w:val="sv-SE" w:eastAsia="sv-SE"/>
+            <w:rStyle w:val="Hyperlnk"/>
+            <w:noProof/>
           </w:rPr>
           <w:t xml:space="preserve"> </w:t>
         </w:r>
@@ -980,7 +977,7 @@
           <w:rPr>
             <w:noProof/>
           </w:rPr>
-          <w:instrText xml:space="preserve"> PAGEREF _Toc122020415 \h </w:instrText>
+          <w:instrText xml:space="preserve"> PAGEREF _Toc122619745 \h </w:instrText>
         </w:r>
         <w:r>
           <w:rPr>
@@ -1022,7 +1019,7 @@
           <w:lang w:val="sv-SE" w:eastAsia="sv-SE"/>
         </w:rPr>
       </w:pPr>
-      <w:hyperlink w:anchor="_Toc122020416" w:history="1">
+      <w:hyperlink w:anchor="_Toc122619746" w:history="1">
         <w:r>
           <w:rPr>
             <w:rStyle w:val="Hyperlnk"/>
@@ -1046,7 +1043,7 @@
           <w:rPr>
             <w:noProof/>
           </w:rPr>
-          <w:instrText xml:space="preserve"> PAGEREF _Toc122020416 \h </w:instrText>
+          <w:instrText xml:space="preserve"> PAGEREF _Toc122619746 \h </w:instrText>
         </w:r>
         <w:r>
           <w:rPr>
@@ -1088,27 +1085,13 @@
           <w:lang w:val="sv-SE" w:eastAsia="sv-SE"/>
         </w:rPr>
       </w:pPr>
-      <w:hyperlink w:anchor="_Toc122020417" w:history="1">
+      <w:hyperlink w:anchor="_Toc122619747" w:history="1">
         <w:r>
           <w:rPr>
             <w:rStyle w:val="Hyperlnk"/>
             <w:noProof/>
           </w:rPr>
-          <w:t>1.</w:t>
-        </w:r>
-        <w:r>
-          <w:rPr>
-            <w:rStyle w:val="Hyperlnk"/>
-            <w:noProof/>
-          </w:rPr>
-          <w:t>2</w:t>
-        </w:r>
-        <w:r>
-          <w:rPr>
-            <w:rStyle w:val="Hyperlnk"/>
-            <w:noProof/>
-          </w:rPr>
-          <w:t xml:space="preserve"> Outline</w:t>
+          <w:t>1.2 Outline</w:t>
         </w:r>
         <w:r>
           <w:rPr>
@@ -1126,7 +1109,7 @@
           <w:rPr>
             <w:noProof/>
           </w:rPr>
-          <w:instrText xml:space="preserve"> PAGEREF _Toc122020417 \h </w:instrText>
+          <w:instrText xml:space="preserve"> PAGEREF _Toc122619747 \h </w:instrText>
         </w:r>
         <w:r>
           <w:rPr>
@@ -1152,74 +1135,6 @@
           <w:fldChar w:fldCharType="end"/>
         </w:r>
       </w:hyperlink>
-    </w:p>
-    <w:p>
-      <w:pPr>
-        <w:pStyle w:val="Innehll1"/>
-        <w:tabs>
-          <w:tab w:val="right" w:leader="dot" w:pos="8296"/>
-        </w:tabs>
-        <w:rPr>
-          <w:rStyle w:val="Hyperlnk"/>
-          <w:noProof/>
-        </w:rPr>
-      </w:pPr>
-      <w:hyperlink w:anchor="_Toc122020418" w:history="1">
-        <w:r>
-          <w:rPr>
-            <w:rStyle w:val="Hyperlnk"/>
-            <w:noProof/>
-          </w:rPr>
-          <w:t>2 Background</w:t>
-        </w:r>
-        <w:r>
-          <w:rPr>
-            <w:noProof/>
-          </w:rPr>
-          <w:tab/>
-        </w:r>
-        <w:r>
-          <w:rPr>
-            <w:noProof/>
-          </w:rPr>
-          <w:fldChar w:fldCharType="begin"/>
-        </w:r>
-        <w:r>
-          <w:rPr>
-            <w:noProof/>
-          </w:rPr>
-          <w:instrText xml:space="preserve"> PAGEREF _Toc122020418 \h </w:instrText>
-        </w:r>
-        <w:r>
-          <w:rPr>
-            <w:noProof/>
-          </w:rPr>
-        </w:r>
-        <w:r>
-          <w:rPr>
-            <w:noProof/>
-          </w:rPr>
-          <w:fldChar w:fldCharType="separate"/>
-        </w:r>
-        <w:r>
-          <w:rPr>
-            <w:noProof/>
-          </w:rPr>
-          <w:t>5</w:t>
-        </w:r>
-        <w:r>
-          <w:rPr>
-            <w:noProof/>
-          </w:rPr>
-          <w:fldChar w:fldCharType="end"/>
-        </w:r>
-      </w:hyperlink>
-    </w:p>
-    <w:p>
-      <w:r>
-        <w:tab/>
-        <w:t>2.1 Reinforcement Learning</w:t>
-      </w:r>
     </w:p>
     <w:p>
       <w:pPr>
@@ -1235,13 +1150,13 @@
           <w:lang w:val="sv-SE" w:eastAsia="sv-SE"/>
         </w:rPr>
       </w:pPr>
-      <w:hyperlink w:anchor="_Toc122020419" w:history="1">
+      <w:hyperlink w:anchor="_Toc122619748" w:history="1">
         <w:r>
           <w:rPr>
             <w:rStyle w:val="Hyperlnk"/>
             <w:noProof/>
           </w:rPr>
-          <w:t>3 Implementation</w:t>
+          <w:t>2 Background</w:t>
         </w:r>
         <w:r>
           <w:rPr>
@@ -1259,7 +1174,7 @@
           <w:rPr>
             <w:noProof/>
           </w:rPr>
-          <w:instrText xml:space="preserve"> PAGEREF _Toc122020419 \h </w:instrText>
+          <w:instrText xml:space="preserve"> PAGEREF _Toc122619748 \h </w:instrText>
         </w:r>
         <w:r>
           <w:rPr>
@@ -1276,7 +1191,7 @@
           <w:rPr>
             <w:noProof/>
           </w:rPr>
-          <w:t>7</w:t>
+          <w:t>5</w:t>
         </w:r>
         <w:r>
           <w:rPr>
@@ -1300,13 +1215,13 @@
           <w:lang w:val="sv-SE" w:eastAsia="sv-SE"/>
         </w:rPr>
       </w:pPr>
-      <w:hyperlink w:anchor="_Toc122020420" w:history="1">
+      <w:hyperlink w:anchor="_Toc122619749" w:history="1">
         <w:r>
           <w:rPr>
             <w:rStyle w:val="Hyperlnk"/>
             <w:noProof/>
           </w:rPr>
-          <w:t>4 Results</w:t>
+          <w:t>3 Implementation</w:t>
         </w:r>
         <w:r>
           <w:rPr>
@@ -1324,7 +1239,7 @@
           <w:rPr>
             <w:noProof/>
           </w:rPr>
-          <w:instrText xml:space="preserve"> PAGEREF _Toc122020420 \h </w:instrText>
+          <w:instrText xml:space="preserve"> PAGEREF _Toc122619749 \h </w:instrText>
         </w:r>
         <w:r>
           <w:rPr>
@@ -1341,7 +1256,7 @@
           <w:rPr>
             <w:noProof/>
           </w:rPr>
-          <w:t>8</w:t>
+          <w:t>10</w:t>
         </w:r>
         <w:r>
           <w:rPr>
@@ -1365,13 +1280,13 @@
           <w:lang w:val="sv-SE" w:eastAsia="sv-SE"/>
         </w:rPr>
       </w:pPr>
-      <w:hyperlink w:anchor="_Toc122020421" w:history="1">
+      <w:hyperlink w:anchor="_Toc122619750" w:history="1">
         <w:r>
           <w:rPr>
             <w:rStyle w:val="Hyperlnk"/>
             <w:noProof/>
           </w:rPr>
-          <w:t>5 Conclusion</w:t>
+          <w:t>4 Results</w:t>
         </w:r>
         <w:r>
           <w:rPr>
@@ -1389,7 +1304,7 @@
           <w:rPr>
             <w:noProof/>
           </w:rPr>
-          <w:instrText xml:space="preserve"> PAGEREF _Toc122020421 \h </w:instrText>
+          <w:instrText xml:space="preserve"> PAGEREF _Toc122619750 \h </w:instrText>
         </w:r>
         <w:r>
           <w:rPr>
@@ -1406,7 +1321,7 @@
           <w:rPr>
             <w:noProof/>
           </w:rPr>
-          <w:t>9</w:t>
+          <w:t>11</w:t>
         </w:r>
         <w:r>
           <w:rPr>
@@ -1430,12 +1345,77 @@
           <w:lang w:val="sv-SE" w:eastAsia="sv-SE"/>
         </w:rPr>
       </w:pPr>
-      <w:hyperlink w:anchor="_Toc122020422" w:history="1">
+      <w:hyperlink w:anchor="_Toc122619751" w:history="1">
         <w:r>
           <w:rPr>
             <w:rStyle w:val="Hyperlnk"/>
             <w:noProof/>
           </w:rPr>
+          <w:t>5 Conclusion</w:t>
+        </w:r>
+        <w:r>
+          <w:rPr>
+            <w:noProof/>
+          </w:rPr>
+          <w:tab/>
+        </w:r>
+        <w:r>
+          <w:rPr>
+            <w:noProof/>
+          </w:rPr>
+          <w:fldChar w:fldCharType="begin"/>
+        </w:r>
+        <w:r>
+          <w:rPr>
+            <w:noProof/>
+          </w:rPr>
+          <w:instrText xml:space="preserve"> PAGEREF _Toc122619751 \h </w:instrText>
+        </w:r>
+        <w:r>
+          <w:rPr>
+            <w:noProof/>
+          </w:rPr>
+        </w:r>
+        <w:r>
+          <w:rPr>
+            <w:noProof/>
+          </w:rPr>
+          <w:fldChar w:fldCharType="separate"/>
+        </w:r>
+        <w:r>
+          <w:rPr>
+            <w:noProof/>
+          </w:rPr>
+          <w:t>12</w:t>
+        </w:r>
+        <w:r>
+          <w:rPr>
+            <w:noProof/>
+          </w:rPr>
+          <w:fldChar w:fldCharType="end"/>
+        </w:r>
+      </w:hyperlink>
+    </w:p>
+    <w:p>
+      <w:pPr>
+        <w:pStyle w:val="Innehll1"/>
+        <w:tabs>
+          <w:tab w:val="right" w:leader="dot" w:pos="8296"/>
+        </w:tabs>
+        <w:rPr>
+          <w:rFonts w:asciiTheme="minorHAnsi" w:hAnsiTheme="minorHAnsi"/>
+          <w:noProof/>
+          <w:sz w:val="22"/>
+          <w:szCs w:val="22"/>
+          <w:lang w:val="sv-SE" w:eastAsia="sv-SE"/>
+        </w:rPr>
+      </w:pPr>
+      <w:hyperlink w:anchor="_Toc122619752" w:history="1">
+        <w:r>
+          <w:rPr>
+            <w:rStyle w:val="Hyperlnk"/>
+            <w:noProof/>
+          </w:rPr>
           <w:t>References</w:t>
         </w:r>
         <w:r>
@@ -1454,7 +1434,7 @@
           <w:rPr>
             <w:noProof/>
           </w:rPr>
-          <w:instrText xml:space="preserve"> PAGEREF _Toc122020422 \h </w:instrText>
+          <w:instrText xml:space="preserve"> PAGEREF _Toc122619752 \h </w:instrText>
         </w:r>
         <w:r>
           <w:rPr>
@@ -1471,7 +1451,7 @@
           <w:rPr>
             <w:noProof/>
           </w:rPr>
-          <w:t>10</w:t>
+          <w:t>13</w:t>
         </w:r>
         <w:r>
           <w:rPr>
@@ -1497,11 +1477,25 @@
         <w:tab/>
       </w:r>
     </w:p>
+    <w:p/>
+    <w:p/>
+    <w:p/>
+    <w:p/>
+    <w:p>
+      <w:pPr>
+        <w:tabs>
+          <w:tab w:val="left" w:pos="2998"/>
+        </w:tabs>
+      </w:pPr>
+      <w:r>
+        <w:tab/>
+      </w:r>
+    </w:p>
     <w:p>
       <w:pPr>
         <w:pStyle w:val="Rubrik1"/>
       </w:pPr>
-      <w:bookmarkStart w:id="4" w:name="_Toc122020415"/>
+      <w:bookmarkStart w:id="4" w:name="_Toc122619745"/>
       <w:r>
         <w:lastRenderedPageBreak/>
         <w:t>1</w:t>
@@ -1537,7 +1531,7 @@
       <w:pPr>
         <w:pStyle w:val="Rubrik2"/>
       </w:pPr>
-      <w:bookmarkStart w:id="5" w:name="_Toc122020416"/>
+      <w:bookmarkStart w:id="5" w:name="_Toc122619746"/>
       <w:r>
         <w:t>1.1 Problem Formulation</w:t>
       </w:r>
@@ -1746,7 +1740,7 @@
       <w:pPr>
         <w:pStyle w:val="Rubrik2"/>
       </w:pPr>
-      <w:bookmarkStart w:id="6" w:name="_Toc122020417"/>
+      <w:bookmarkStart w:id="6" w:name="_Toc122619747"/>
       <w:r>
         <w:t>1.</w:t>
       </w:r>
@@ -1938,7 +1932,7 @@
       <w:pPr>
         <w:pStyle w:val="Rubrik1"/>
       </w:pPr>
-      <w:bookmarkStart w:id="7" w:name="_Toc122020418"/>
+      <w:bookmarkStart w:id="7" w:name="_Toc122619748"/>
       <w:r>
         <w:lastRenderedPageBreak/>
         <w:t>2 Background</w:t>
@@ -2092,10 +2086,10 @@
         <w:jc w:val="both"/>
       </w:pPr>
       <w:r>
-        <w:t xml:space="preserve">The OpenAI team explains </w:t>
-      </w:r>
-      <w:r>
-        <w:t xml:space="preserve">rather well </w:t>
+        <w:t>The OpenAI team explains</w:t>
+      </w:r>
+      <w:r>
+        <w:t xml:space="preserve"> </w:t>
       </w:r>
       <w:r>
         <w:t xml:space="preserve">in the introduction </w:t>
@@ -2116,7 +2110,19 @@
         <w:t>long-term</w:t>
       </w:r>
       <w:r>
-        <w:t xml:space="preserve"> goal of artificial intelligence is to solve advanced real-world challenges. They also mention that games have served as steppingstones to this for decades and I believe it will continue to do so for many years to come.</w:t>
+        <w:t xml:space="preserve"> goal of artificial intelligence is to solve advanced real-world challenges</w:t>
+      </w:r>
+      <w:r>
+        <w:t xml:space="preserve"> and </w:t>
+      </w:r>
+      <w:r>
+        <w:t>that games have served as steppingstones to this for decades</w:t>
+      </w:r>
+      <w:r>
+        <w:t>.</w:t>
+      </w:r>
+      <w:r>
+        <w:t xml:space="preserve"> I believe it will continue to do so for many years to come.</w:t>
       </w:r>
     </w:p>
     <w:p>
@@ -2168,19 +2174,10 @@
         <w:t xml:space="preserve"> called Q-values</w:t>
       </w:r>
       <w:r>
-        <w:t>.</w:t>
-      </w:r>
-      <w:r>
-        <w:t xml:space="preserve"> </w:t>
-      </w:r>
-      <w:r>
-        <w:t>T</w:t>
-      </w:r>
-      <w:r>
-        <w:t xml:space="preserve">hese values </w:t>
-      </w:r>
-      <w:r>
-        <w:t xml:space="preserve">are then stored </w:t>
+        <w:t>, and they will be</w:t>
+      </w:r>
+      <w:r>
+        <w:t xml:space="preserve"> stored </w:t>
       </w:r>
       <w:r>
         <w:t xml:space="preserve">in a </w:t>
@@ -2439,8 +2436,16 @@
         <w:t xml:space="preserve"> It works by implementing two neural networks that work together. One network estimates the Q-value of all actions while the other network evaluates which action to take based on the first networks predictions.</w:t>
       </w:r>
       <w:r>
-        <w:br/>
-        <w:t>Since this paper was published, the Double Deep Q-Network algorithm has been the go-to for implementing reinforcement learning agents with Q-learning.</w:t>
+        <w:t xml:space="preserve"> </w:t>
+      </w:r>
+      <w:r>
+        <w:t>Since this paper was published, the Double Deep Q-Network</w:t>
+      </w:r>
+      <w:r>
+        <w:t xml:space="preserve"> (DQN)</w:t>
+      </w:r>
+      <w:r>
+        <w:t xml:space="preserve"> algorithm has been the go-to for implementing reinforcement learning agents with Q-learning.</w:t>
       </w:r>
       <w:r>
         <w:t xml:space="preserve"> This is also the algorithm used for the agent in this project</w:t>
@@ -2448,6 +2453,116 @@
       <w:r>
         <w:t>.</w:t>
       </w:r>
+    </w:p>
+    <w:p>
+      <w:pPr>
+        <w:jc w:val="both"/>
+      </w:pPr>
+    </w:p>
+    <w:p>
+      <w:pPr>
+        <w:jc w:val="both"/>
+      </w:pPr>
+    </w:p>
+    <w:p>
+      <w:pPr>
+        <w:jc w:val="both"/>
+      </w:pPr>
+    </w:p>
+    <w:p>
+      <w:pPr>
+        <w:jc w:val="both"/>
+      </w:pPr>
+    </w:p>
+    <w:p>
+      <w:pPr>
+        <w:jc w:val="both"/>
+      </w:pPr>
+    </w:p>
+    <w:p>
+      <w:pPr>
+        <w:jc w:val="both"/>
+      </w:pPr>
+    </w:p>
+    <w:p>
+      <w:pPr>
+        <w:jc w:val="both"/>
+      </w:pPr>
+    </w:p>
+    <w:p>
+      <w:pPr>
+        <w:jc w:val="both"/>
+      </w:pPr>
+    </w:p>
+    <w:p>
+      <w:pPr>
+        <w:jc w:val="both"/>
+      </w:pPr>
+    </w:p>
+    <w:p>
+      <w:pPr>
+        <w:jc w:val="both"/>
+      </w:pPr>
+    </w:p>
+    <w:p>
+      <w:pPr>
+        <w:jc w:val="both"/>
+      </w:pPr>
+    </w:p>
+    <w:p>
+      <w:pPr>
+        <w:jc w:val="both"/>
+      </w:pPr>
+    </w:p>
+    <w:p>
+      <w:pPr>
+        <w:jc w:val="both"/>
+      </w:pPr>
+    </w:p>
+    <w:p>
+      <w:pPr>
+        <w:jc w:val="both"/>
+      </w:pPr>
+    </w:p>
+    <w:p>
+      <w:pPr>
+        <w:jc w:val="both"/>
+      </w:pPr>
+    </w:p>
+    <w:p>
+      <w:pPr>
+        <w:jc w:val="both"/>
+      </w:pPr>
+    </w:p>
+    <w:p>
+      <w:pPr>
+        <w:jc w:val="both"/>
+      </w:pPr>
+    </w:p>
+    <w:p>
+      <w:pPr>
+        <w:jc w:val="both"/>
+      </w:pPr>
+    </w:p>
+    <w:p>
+      <w:pPr>
+        <w:jc w:val="both"/>
+      </w:pPr>
+    </w:p>
+    <w:p>
+      <w:pPr>
+        <w:jc w:val="both"/>
+      </w:pPr>
+    </w:p>
+    <w:p>
+      <w:pPr>
+        <w:jc w:val="both"/>
+      </w:pPr>
+    </w:p>
+    <w:p>
+      <w:pPr>
+        <w:jc w:val="both"/>
+      </w:pPr>
     </w:p>
     <w:p>
       <w:pPr>
@@ -2459,9 +2574,7 @@
           <w:szCs w:val="24"/>
         </w:rPr>
       </w:pPr>
-    </w:p>
-    <w:p>
-      <w:pPr>
+      <w:r>
         <w:rPr>
           <w:rFonts w:asciiTheme="minorHAnsi" w:hAnsiTheme="minorHAnsi" w:cstheme="minorHAnsi"/>
           <w:b/>
@@ -2469,10 +2582,10 @@
           <w:sz w:val="32"/>
           <w:szCs w:val="24"/>
         </w:rPr>
-      </w:pPr>
-    </w:p>
-    <w:p>
-      <w:pPr>
+        <w:lastRenderedPageBreak/>
+        <w:t xml:space="preserve">2.2 </w:t>
+      </w:r>
+      <w:r>
         <w:rPr>
           <w:rFonts w:asciiTheme="minorHAnsi" w:hAnsiTheme="minorHAnsi" w:cstheme="minorHAnsi"/>
           <w:b/>
@@ -2480,8 +2593,1585 @@
           <w:sz w:val="32"/>
           <w:szCs w:val="24"/>
         </w:rPr>
-      </w:pPr>
-      <w:r>
+        <w:t>Crypt</w:t>
+      </w:r>
+    </w:p>
+    <w:p>
+      <w:pPr>
+        <w:rPr>
+          <w:rFonts w:cs="Times New Roman"/>
+        </w:rPr>
+      </w:pPr>
+    </w:p>
+    <w:p>
+      <w:pPr>
+        <w:rPr>
+          <w:rFonts w:cs="Times New Roman"/>
+        </w:rPr>
+      </w:pPr>
+      <w:r>
+        <w:rPr>
+          <w:rFonts w:cs="Times New Roman"/>
+        </w:rPr>
+        <w:t>The original game can be played by 2-8 people</w:t>
+      </w:r>
+      <w:r>
+        <w:rPr>
+          <w:rFonts w:cs="Times New Roman"/>
+        </w:rPr>
+        <w:t>.</w:t>
+      </w:r>
+      <w:r>
+        <w:rPr>
+          <w:rFonts w:cs="Times New Roman"/>
+        </w:rPr>
+        <w:t xml:space="preserve"> </w:t>
+      </w:r>
+      <w:r>
+        <w:rPr>
+          <w:rFonts w:cs="Times New Roman"/>
+        </w:rPr>
+        <w:t>However,</w:t>
+      </w:r>
+      <w:r>
+        <w:rPr>
+          <w:rFonts w:cs="Times New Roman"/>
+        </w:rPr>
+        <w:t xml:space="preserve"> the scope of the game has </w:t>
+      </w:r>
+      <w:r>
+        <w:rPr>
+          <w:rFonts w:cs="Times New Roman"/>
+        </w:rPr>
+        <w:t xml:space="preserve">in this project </w:t>
+      </w:r>
+      <w:r>
+        <w:rPr>
+          <w:rFonts w:cs="Times New Roman"/>
+        </w:rPr>
+        <w:t>been scaled down to</w:t>
+      </w:r>
+      <w:r>
+        <w:rPr>
+          <w:rFonts w:cs="Times New Roman"/>
+        </w:rPr>
+        <w:t xml:space="preserve"> a 2</w:t>
+      </w:r>
+      <w:r>
+        <w:rPr>
+          <w:rFonts w:cs="Times New Roman"/>
+        </w:rPr>
+        <w:t>-</w:t>
+      </w:r>
+      <w:r>
+        <w:rPr>
+          <w:rFonts w:cs="Times New Roman"/>
+        </w:rPr>
+        <w:t>player game</w:t>
+      </w:r>
+      <w:r>
+        <w:rPr>
+          <w:rFonts w:cs="Times New Roman"/>
+        </w:rPr>
+        <w:t xml:space="preserve">. </w:t>
+      </w:r>
+      <w:r>
+        <w:rPr>
+          <w:rFonts w:cs="Times New Roman"/>
+        </w:rPr>
+        <w:t xml:space="preserve">This decision was made to ensure this project and thesis would be finished </w:t>
+      </w:r>
+      <w:r>
+        <w:rPr>
+          <w:rFonts w:cs="Times New Roman"/>
+        </w:rPr>
+        <w:t>on</w:t>
+      </w:r>
+      <w:r>
+        <w:rPr>
+          <w:rFonts w:cs="Times New Roman"/>
+        </w:rPr>
+        <w:t xml:space="preserve"> time.</w:t>
+      </w:r>
+    </w:p>
+    <w:p>
+      <w:pPr>
+        <w:rPr>
+          <w:rFonts w:cs="Times New Roman"/>
+        </w:rPr>
+      </w:pPr>
+    </w:p>
+    <w:p>
+      <w:pPr>
+        <w:jc w:val="both"/>
+        <w:rPr>
+          <w:rFonts w:cs="Times New Roman"/>
+        </w:rPr>
+      </w:pPr>
+      <w:r>
+        <w:rPr>
+          <w:rFonts w:cs="Times New Roman"/>
+        </w:rPr>
+        <w:t>The board game Crypt contains the following content</w:t>
+      </w:r>
+      <w:r>
+        <w:rPr>
+          <w:rFonts w:cs="Times New Roman"/>
+        </w:rPr>
+        <w:t xml:space="preserve"> in a 2-player game</w:t>
+      </w:r>
+      <w:r>
+        <w:rPr>
+          <w:rFonts w:cs="Times New Roman"/>
+        </w:rPr>
+        <w:t>:</w:t>
+      </w:r>
+    </w:p>
+    <w:p>
+      <w:pPr>
+        <w:jc w:val="both"/>
+        <w:rPr>
+          <w:rFonts w:cs="Times New Roman"/>
+        </w:rPr>
+      </w:pPr>
+    </w:p>
+    <w:p>
+      <w:pPr>
+        <w:pStyle w:val="Liststycke"/>
+        <w:numPr>
+          <w:ilvl w:val="0"/>
+          <w:numId w:val="8"/>
+        </w:numPr>
+        <w:jc w:val="both"/>
+        <w:rPr>
+          <w:rFonts w:cs="Times New Roman"/>
+        </w:rPr>
+      </w:pPr>
+      <w:r>
+        <w:rPr>
+          <w:rFonts w:cs="Times New Roman"/>
+        </w:rPr>
+        <w:t xml:space="preserve">24 unique </w:t>
+      </w:r>
+      <w:r>
+        <w:rPr>
+          <w:rFonts w:cs="Times New Roman"/>
+          <w:u w:val="single"/>
+        </w:rPr>
+        <w:t xml:space="preserve">Treasure </w:t>
+      </w:r>
+      <w:r>
+        <w:rPr>
+          <w:rFonts w:cs="Times New Roman"/>
+          <w:u w:val="single"/>
+        </w:rPr>
+        <w:t>c</w:t>
+      </w:r>
+      <w:r>
+        <w:rPr>
+          <w:rFonts w:cs="Times New Roman"/>
+          <w:u w:val="single"/>
+        </w:rPr>
+        <w:t>ards</w:t>
+      </w:r>
+      <w:r>
+        <w:rPr>
+          <w:rFonts w:cs="Times New Roman"/>
+        </w:rPr>
+        <w:t xml:space="preserve">, </w:t>
+      </w:r>
+      <w:r>
+        <w:rPr>
+          <w:rFonts w:cs="Times New Roman"/>
+        </w:rPr>
+        <w:t xml:space="preserve">where </w:t>
+      </w:r>
+      <w:r>
+        <w:rPr>
+          <w:rFonts w:cs="Times New Roman"/>
+        </w:rPr>
+        <w:t xml:space="preserve">each card has a coin value between 1-4 and one of the 6 </w:t>
+      </w:r>
+      <w:r>
+        <w:rPr>
+          <w:rFonts w:cs="Times New Roman"/>
+        </w:rPr>
+        <w:t xml:space="preserve">card </w:t>
+      </w:r>
+      <w:r>
+        <w:rPr>
+          <w:rFonts w:cs="Times New Roman"/>
+        </w:rPr>
+        <w:t>types.</w:t>
+      </w:r>
+      <w:r>
+        <w:rPr>
+          <w:rFonts w:cs="Times New Roman"/>
+        </w:rPr>
+        <w:t xml:space="preserve"> A card facing up will reveal both the type and the coin value</w:t>
+      </w:r>
+      <w:r>
+        <w:rPr>
+          <w:rFonts w:cs="Times New Roman"/>
+        </w:rPr>
+        <w:t xml:space="preserve"> and</w:t>
+      </w:r>
+      <w:r>
+        <w:rPr>
+          <w:rFonts w:cs="Times New Roman"/>
+        </w:rPr>
+        <w:t xml:space="preserve"> </w:t>
+      </w:r>
+      <w:r>
+        <w:rPr>
+          <w:rFonts w:cs="Times New Roman"/>
+        </w:rPr>
+        <w:t>i</w:t>
+      </w:r>
+      <w:r>
+        <w:rPr>
+          <w:rFonts w:cs="Times New Roman"/>
+        </w:rPr>
+        <w:t>f a card is facing down, only the type will be visible.</w:t>
+      </w:r>
+      <w:r>
+        <w:rPr>
+          <w:rFonts w:cs="Times New Roman"/>
+        </w:rPr>
+        <w:br/>
+      </w:r>
+    </w:p>
+    <w:p>
+      <w:pPr>
+        <w:pStyle w:val="Liststycke"/>
+        <w:numPr>
+          <w:ilvl w:val="0"/>
+          <w:numId w:val="8"/>
+        </w:numPr>
+        <w:jc w:val="both"/>
+        <w:rPr>
+          <w:rFonts w:cs="Times New Roman"/>
+        </w:rPr>
+      </w:pPr>
+      <w:r>
+        <w:rPr>
+          <w:rFonts w:cs="Times New Roman"/>
+        </w:rPr>
+        <w:t xml:space="preserve">6 </w:t>
+      </w:r>
+      <w:r>
+        <w:rPr>
+          <w:rFonts w:cs="Times New Roman"/>
+          <w:u w:val="single"/>
+        </w:rPr>
+        <w:t>Servant dice</w:t>
+      </w:r>
+      <w:r>
+        <w:rPr>
+          <w:rFonts w:cs="Times New Roman"/>
+        </w:rPr>
+        <w:t xml:space="preserve">, </w:t>
+      </w:r>
+      <w:r>
+        <w:rPr>
+          <w:rFonts w:cs="Times New Roman"/>
+        </w:rPr>
+        <w:t>each player starts with 3 servant</w:t>
+      </w:r>
+      <w:r>
+        <w:rPr>
+          <w:rFonts w:cs="Times New Roman"/>
+        </w:rPr>
+        <w:t xml:space="preserve"> dice</w:t>
+      </w:r>
+      <w:r>
+        <w:rPr>
+          <w:rFonts w:cs="Times New Roman"/>
+        </w:rPr>
+        <w:t xml:space="preserve">. These are later used for claiming Treasure cards </w:t>
+      </w:r>
+      <w:r>
+        <w:rPr>
+          <w:rFonts w:cs="Times New Roman"/>
+        </w:rPr>
+        <w:t>on the board</w:t>
+      </w:r>
+      <w:r>
+        <w:rPr>
+          <w:rFonts w:cs="Times New Roman"/>
+        </w:rPr>
+        <w:t>.</w:t>
+      </w:r>
+      <w:r>
+        <w:rPr>
+          <w:rFonts w:cs="Times New Roman"/>
+        </w:rPr>
+        <w:t xml:space="preserve"> The dice are also rolled </w:t>
+      </w:r>
+      <w:r>
+        <w:rPr>
+          <w:rFonts w:cs="Times New Roman"/>
+        </w:rPr>
+        <w:t>when collecting the cards</w:t>
+      </w:r>
+      <w:r>
+        <w:rPr>
+          <w:rFonts w:cs="Times New Roman"/>
+        </w:rPr>
+        <w:t xml:space="preserve"> to de</w:t>
+      </w:r>
+      <w:r>
+        <w:rPr>
+          <w:rFonts w:cs="Times New Roman"/>
+        </w:rPr>
+        <w:t>termine</w:t>
+      </w:r>
+      <w:r>
+        <w:rPr>
+          <w:rFonts w:cs="Times New Roman"/>
+        </w:rPr>
+        <w:t xml:space="preserve"> if the servants will become exhausted or not.</w:t>
+      </w:r>
+      <w:r>
+        <w:rPr>
+          <w:rFonts w:cs="Times New Roman"/>
+        </w:rPr>
+        <w:br/>
+      </w:r>
+    </w:p>
+    <w:p>
+      <w:pPr>
+        <w:pStyle w:val="Liststycke"/>
+        <w:numPr>
+          <w:ilvl w:val="0"/>
+          <w:numId w:val="8"/>
+        </w:numPr>
+        <w:jc w:val="both"/>
+        <w:rPr>
+          <w:rFonts w:cs="Times New Roman"/>
+        </w:rPr>
+      </w:pPr>
+      <w:r>
+        <w:rPr>
+          <w:rFonts w:cs="Times New Roman"/>
+        </w:rPr>
+        <w:t xml:space="preserve">6 </w:t>
+      </w:r>
+      <w:r>
+        <w:rPr>
+          <w:rFonts w:cs="Times New Roman"/>
+          <w:u w:val="single"/>
+        </w:rPr>
+        <w:t>Collector cards</w:t>
+      </w:r>
+      <w:r>
+        <w:rPr>
+          <w:rFonts w:cs="Times New Roman"/>
+        </w:rPr>
+        <w:t xml:space="preserve">, </w:t>
+      </w:r>
+      <w:r>
+        <w:rPr>
+          <w:rFonts w:cs="Times New Roman"/>
+        </w:rPr>
+        <w:t xml:space="preserve">where </w:t>
+      </w:r>
+      <w:r>
+        <w:rPr>
+          <w:rFonts w:cs="Times New Roman"/>
+        </w:rPr>
+        <w:t xml:space="preserve">each card is a representative of the 6 </w:t>
+      </w:r>
+      <w:r>
+        <w:rPr>
+          <w:rFonts w:cs="Times New Roman"/>
+        </w:rPr>
+        <w:t xml:space="preserve">card </w:t>
+      </w:r>
+      <w:r>
+        <w:rPr>
+          <w:rFonts w:cs="Times New Roman"/>
+        </w:rPr>
+        <w:t>types</w:t>
+      </w:r>
+      <w:r>
+        <w:rPr>
+          <w:rFonts w:cs="Times New Roman"/>
+        </w:rPr>
+        <w:t xml:space="preserve"> available</w:t>
+      </w:r>
+      <w:r>
+        <w:rPr>
+          <w:rFonts w:cs="Times New Roman"/>
+        </w:rPr>
+        <w:t xml:space="preserve"> in the game</w:t>
+      </w:r>
+      <w:r>
+        <w:rPr>
+          <w:rFonts w:cs="Times New Roman"/>
+        </w:rPr>
+        <w:t>. Each card also has a bonus that can be received by a player</w:t>
+      </w:r>
+      <w:r>
+        <w:rPr>
+          <w:rFonts w:cs="Times New Roman"/>
+        </w:rPr>
+        <w:t>,</w:t>
+      </w:r>
+      <w:r>
+        <w:rPr>
+          <w:rFonts w:cs="Times New Roman"/>
+        </w:rPr>
+        <w:t xml:space="preserve"> should the player own enough treasure cards of the corresponding type to fulfill the requirement.</w:t>
+      </w:r>
+      <w:r>
+        <w:rPr>
+          <w:rFonts w:cs="Times New Roman"/>
+        </w:rPr>
+        <w:t xml:space="preserve"> Each card also has an A side</w:t>
+      </w:r>
+      <w:r>
+        <w:rPr>
+          <w:rFonts w:cs="Times New Roman"/>
+        </w:rPr>
+        <w:t>,</w:t>
+      </w:r>
+      <w:r>
+        <w:rPr>
+          <w:rFonts w:cs="Times New Roman"/>
+        </w:rPr>
+        <w:t xml:space="preserve"> and a B side with different requirements and bonuses. This project is only using the A side.</w:t>
+      </w:r>
+      <w:r>
+        <w:rPr>
+          <w:rFonts w:cs="Times New Roman"/>
+        </w:rPr>
+        <w:br/>
+      </w:r>
+    </w:p>
+    <w:p>
+      <w:pPr>
+        <w:pStyle w:val="Liststycke"/>
+        <w:numPr>
+          <w:ilvl w:val="0"/>
+          <w:numId w:val="8"/>
+        </w:numPr>
+        <w:jc w:val="both"/>
+        <w:rPr>
+          <w:rFonts w:cs="Times New Roman"/>
+        </w:rPr>
+      </w:pPr>
+      <w:r>
+        <w:rPr>
+          <w:rFonts w:cs="Times New Roman"/>
+        </w:rPr>
+        <w:t xml:space="preserve">1 </w:t>
+      </w:r>
+      <w:r>
+        <w:rPr>
+          <w:rFonts w:cs="Times New Roman"/>
+          <w:u w:val="single"/>
+        </w:rPr>
+        <w:t>Torch card</w:t>
+      </w:r>
+      <w:r>
+        <w:rPr>
+          <w:rFonts w:cs="Times New Roman"/>
+        </w:rPr>
+        <w:t xml:space="preserve">, to indicate which player plays first. This is passed between the players </w:t>
+      </w:r>
+      <w:r>
+        <w:rPr>
+          <w:rFonts w:cs="Times New Roman"/>
+        </w:rPr>
+        <w:t>throughout the course of a game.</w:t>
+      </w:r>
+    </w:p>
+    <w:p>
+      <w:pPr>
+        <w:pStyle w:val="Liststycke"/>
+        <w:jc w:val="both"/>
+        <w:rPr>
+          <w:rFonts w:cs="Times New Roman"/>
+        </w:rPr>
+      </w:pPr>
+    </w:p>
+    <w:p>
+      <w:pPr>
+        <w:pStyle w:val="Liststycke"/>
+        <w:numPr>
+          <w:ilvl w:val="0"/>
+          <w:numId w:val="8"/>
+        </w:numPr>
+        <w:jc w:val="both"/>
+        <w:rPr>
+          <w:rFonts w:cs="Times New Roman"/>
+        </w:rPr>
+      </w:pPr>
+      <w:r>
+        <w:rPr>
+          <w:rFonts w:cs="Times New Roman"/>
+        </w:rPr>
+        <w:t>The card types and their respective</w:t>
+      </w:r>
+      <w:r>
+        <w:rPr>
+          <w:rFonts w:cs="Times New Roman"/>
+        </w:rPr>
+        <w:t xml:space="preserve"> </w:t>
+      </w:r>
+      <w:r>
+        <w:rPr>
+          <w:rFonts w:cs="Times New Roman"/>
+        </w:rPr>
+        <w:t xml:space="preserve">collector’s </w:t>
+      </w:r>
+      <w:r>
+        <w:rPr>
+          <w:rFonts w:cs="Times New Roman"/>
+        </w:rPr>
+        <w:t>requirement and</w:t>
+      </w:r>
+      <w:r>
+        <w:rPr>
+          <w:rFonts w:cs="Times New Roman"/>
+        </w:rPr>
+        <w:t xml:space="preserve"> bonus</w:t>
+      </w:r>
+      <w:r>
+        <w:rPr>
+          <w:rFonts w:cs="Times New Roman"/>
+        </w:rPr>
+        <w:t>:</w:t>
+      </w:r>
+    </w:p>
+    <w:p>
+      <w:pPr>
+        <w:pStyle w:val="Liststycke"/>
+        <w:numPr>
+          <w:ilvl w:val="1"/>
+          <w:numId w:val="8"/>
+        </w:numPr>
+        <w:jc w:val="both"/>
+        <w:rPr>
+          <w:rFonts w:cs="Times New Roman"/>
+          <w:u w:val="single"/>
+        </w:rPr>
+      </w:pPr>
+      <w:r>
+        <w:rPr>
+          <w:rFonts w:cs="Times New Roman"/>
+        </w:rPr>
+        <w:t xml:space="preserve"> </w:t>
+      </w:r>
+      <w:r>
+        <w:rPr>
+          <w:rFonts w:cs="Times New Roman"/>
+          <w:u w:val="single"/>
+        </w:rPr>
+        <w:t>Remains</w:t>
+      </w:r>
+    </w:p>
+    <w:p>
+      <w:pPr>
+        <w:pStyle w:val="Liststycke"/>
+        <w:numPr>
+          <w:ilvl w:val="2"/>
+          <w:numId w:val="8"/>
+        </w:numPr>
+        <w:jc w:val="both"/>
+        <w:rPr>
+          <w:rFonts w:cs="Times New Roman"/>
+        </w:rPr>
+      </w:pPr>
+      <w:r>
+        <w:rPr>
+          <w:rFonts w:cs="Times New Roman"/>
+        </w:rPr>
+        <w:t>At any time, flip 2 Remains cards face-up to recover 1 exhausted servant die.</w:t>
+      </w:r>
+    </w:p>
+    <w:p>
+      <w:pPr>
+        <w:pStyle w:val="Liststycke"/>
+        <w:numPr>
+          <w:ilvl w:val="1"/>
+          <w:numId w:val="8"/>
+        </w:numPr>
+        <w:jc w:val="both"/>
+        <w:rPr>
+          <w:rFonts w:cs="Times New Roman"/>
+          <w:u w:val="single"/>
+        </w:rPr>
+      </w:pPr>
+      <w:r>
+        <w:rPr>
+          <w:rFonts w:cs="Times New Roman"/>
+        </w:rPr>
+        <w:t xml:space="preserve"> </w:t>
+      </w:r>
+      <w:r>
+        <w:rPr>
+          <w:rFonts w:cs="Times New Roman"/>
+          <w:u w:val="single"/>
+        </w:rPr>
+        <w:t>Idol</w:t>
+      </w:r>
+    </w:p>
+    <w:p>
+      <w:pPr>
+        <w:pStyle w:val="Liststycke"/>
+        <w:numPr>
+          <w:ilvl w:val="2"/>
+          <w:numId w:val="8"/>
+        </w:numPr>
+        <w:jc w:val="both"/>
+        <w:rPr>
+          <w:rFonts w:cs="Times New Roman"/>
+        </w:rPr>
+      </w:pPr>
+      <w:r>
+        <w:rPr>
+          <w:rFonts w:cs="Times New Roman"/>
+        </w:rPr>
+        <w:t>During the Collect phase, flip an Idol card face-up to re-roll one of your dice.</w:t>
+      </w:r>
+    </w:p>
+    <w:p>
+      <w:pPr>
+        <w:pStyle w:val="Liststycke"/>
+        <w:numPr>
+          <w:ilvl w:val="1"/>
+          <w:numId w:val="8"/>
+        </w:numPr>
+        <w:jc w:val="both"/>
+        <w:rPr>
+          <w:rFonts w:cs="Times New Roman"/>
+          <w:u w:val="single"/>
+        </w:rPr>
+      </w:pPr>
+      <w:r>
+        <w:rPr>
+          <w:rFonts w:cs="Times New Roman"/>
+        </w:rPr>
+        <w:t xml:space="preserve"> </w:t>
+      </w:r>
+      <w:r>
+        <w:rPr>
+          <w:rFonts w:cs="Times New Roman"/>
+          <w:u w:val="single"/>
+        </w:rPr>
+        <w:t>Jewelry</w:t>
+      </w:r>
+    </w:p>
+    <w:p>
+      <w:pPr>
+        <w:pStyle w:val="Liststycke"/>
+        <w:numPr>
+          <w:ilvl w:val="2"/>
+          <w:numId w:val="8"/>
+        </w:numPr>
+        <w:jc w:val="both"/>
+        <w:rPr>
+          <w:rFonts w:cs="Times New Roman"/>
+        </w:rPr>
+      </w:pPr>
+      <w:r>
+        <w:rPr>
+          <w:rFonts w:cs="Times New Roman"/>
+        </w:rPr>
+        <w:t xml:space="preserve">At game end, each player with 2 or more Jewelry cards </w:t>
+      </w:r>
+      <w:r>
+        <w:rPr>
+          <w:rFonts w:cs="Times New Roman"/>
+        </w:rPr>
+        <w:t>scores</w:t>
+      </w:r>
+      <w:r>
+        <w:rPr>
+          <w:rFonts w:cs="Times New Roman"/>
+        </w:rPr>
+        <w:t xml:space="preserve"> their highest valued Jewelry card twice.</w:t>
+      </w:r>
+    </w:p>
+    <w:p>
+      <w:pPr>
+        <w:pStyle w:val="Liststycke"/>
+        <w:numPr>
+          <w:ilvl w:val="1"/>
+          <w:numId w:val="8"/>
+        </w:numPr>
+        <w:jc w:val="both"/>
+        <w:rPr>
+          <w:rFonts w:cs="Times New Roman"/>
+          <w:u w:val="single"/>
+        </w:rPr>
+      </w:pPr>
+      <w:r>
+        <w:rPr>
+          <w:rFonts w:cs="Times New Roman"/>
+        </w:rPr>
+        <w:t xml:space="preserve"> </w:t>
+      </w:r>
+      <w:r>
+        <w:rPr>
+          <w:rFonts w:cs="Times New Roman"/>
+          <w:u w:val="single"/>
+        </w:rPr>
+        <w:t>Manuscript</w:t>
+      </w:r>
+    </w:p>
+    <w:p>
+      <w:pPr>
+        <w:pStyle w:val="Liststycke"/>
+        <w:numPr>
+          <w:ilvl w:val="2"/>
+          <w:numId w:val="8"/>
+        </w:numPr>
+        <w:jc w:val="both"/>
+        <w:rPr>
+          <w:rFonts w:cs="Times New Roman"/>
+        </w:rPr>
+      </w:pPr>
+      <w:r>
+        <w:rPr>
+          <w:rFonts w:cs="Times New Roman"/>
+        </w:rPr>
+        <w:t>At game end, players with 2 or more Manuscript cards score each of their Manuscript cards as 4 instead of the value on the card.</w:t>
+      </w:r>
+    </w:p>
+    <w:p>
+      <w:pPr>
+        <w:pStyle w:val="Liststycke"/>
+        <w:numPr>
+          <w:ilvl w:val="1"/>
+          <w:numId w:val="8"/>
+        </w:numPr>
+        <w:jc w:val="both"/>
+        <w:rPr>
+          <w:rFonts w:cs="Times New Roman"/>
+          <w:u w:val="single"/>
+        </w:rPr>
+      </w:pPr>
+      <w:r>
+        <w:rPr>
+          <w:rFonts w:cs="Times New Roman"/>
+        </w:rPr>
+        <w:t xml:space="preserve"> </w:t>
+      </w:r>
+      <w:r>
+        <w:rPr>
+          <w:rFonts w:cs="Times New Roman"/>
+          <w:u w:val="single"/>
+        </w:rPr>
+        <w:t>Pottery</w:t>
+      </w:r>
+    </w:p>
+    <w:p>
+      <w:pPr>
+        <w:pStyle w:val="Liststycke"/>
+        <w:numPr>
+          <w:ilvl w:val="2"/>
+          <w:numId w:val="8"/>
+        </w:numPr>
+        <w:jc w:val="both"/>
+        <w:rPr>
+          <w:rFonts w:cs="Times New Roman"/>
+        </w:rPr>
+      </w:pPr>
+      <w:r>
+        <w:rPr>
+          <w:rFonts w:cs="Times New Roman"/>
+        </w:rPr>
+        <w:t xml:space="preserve">At game end, players with 2 Pottery cards score 2 bonus coins, 3 </w:t>
+      </w:r>
+      <w:r>
+        <w:rPr>
+          <w:rFonts w:cs="Times New Roman"/>
+        </w:rPr>
+        <w:t xml:space="preserve">Pottery </w:t>
+      </w:r>
+      <w:r>
+        <w:rPr>
+          <w:rFonts w:cs="Times New Roman"/>
+        </w:rPr>
+        <w:t xml:space="preserve">cards score 4 bonus </w:t>
+      </w:r>
+      <w:r>
+        <w:rPr>
+          <w:rFonts w:cs="Times New Roman"/>
+        </w:rPr>
+        <w:t>coins,</w:t>
+      </w:r>
+      <w:r>
+        <w:rPr>
+          <w:rFonts w:cs="Times New Roman"/>
+        </w:rPr>
+        <w:t xml:space="preserve"> and 4 or more </w:t>
+      </w:r>
+      <w:r>
+        <w:rPr>
+          <w:rFonts w:cs="Times New Roman"/>
+        </w:rPr>
+        <w:t xml:space="preserve">Pottery </w:t>
+      </w:r>
+      <w:r>
+        <w:rPr>
+          <w:rFonts w:cs="Times New Roman"/>
+        </w:rPr>
+        <w:t>cards score 8 bonus coins</w:t>
+      </w:r>
+      <w:r>
+        <w:rPr>
+          <w:rFonts w:cs="Times New Roman"/>
+        </w:rPr>
+        <w:t>.</w:t>
+      </w:r>
+    </w:p>
+    <w:p>
+      <w:pPr>
+        <w:pStyle w:val="Liststycke"/>
+        <w:numPr>
+          <w:ilvl w:val="1"/>
+          <w:numId w:val="8"/>
+        </w:numPr>
+        <w:jc w:val="both"/>
+        <w:rPr>
+          <w:rFonts w:cs="Times New Roman"/>
+          <w:u w:val="single"/>
+        </w:rPr>
+      </w:pPr>
+      <w:r>
+        <w:rPr>
+          <w:rFonts w:cs="Times New Roman"/>
+          <w:u w:val="single"/>
+        </w:rPr>
+        <w:t>Tapestry</w:t>
+      </w:r>
+    </w:p>
+    <w:p>
+      <w:pPr>
+        <w:pStyle w:val="Liststycke"/>
+        <w:numPr>
+          <w:ilvl w:val="2"/>
+          <w:numId w:val="8"/>
+        </w:numPr>
+        <w:jc w:val="both"/>
+        <w:rPr>
+          <w:rFonts w:cs="Times New Roman"/>
+        </w:rPr>
+      </w:pPr>
+      <w:r>
+        <w:rPr>
+          <w:rFonts w:cs="Times New Roman"/>
+        </w:rPr>
+        <w:t>At game end, the players whose combined Tapestries are worth the most score 5 bonus coins. Tied players each score the full bonus.</w:t>
+      </w:r>
+      <w:r>
+        <w:rPr>
+          <w:rFonts w:cs="Times New Roman"/>
+        </w:rPr>
+        <w:br/>
+      </w:r>
+    </w:p>
+    <w:p>
+      <w:pPr>
+        <w:rPr>
+          <w:rFonts w:cs="Times New Roman"/>
+        </w:rPr>
+      </w:pPr>
+    </w:p>
+    <w:p>
+      <w:pPr>
+        <w:rPr>
+          <w:rFonts w:asciiTheme="minorHAnsi" w:hAnsiTheme="minorHAnsi" w:cstheme="minorHAnsi"/>
+          <w:b/>
+          <w:bCs/>
+          <w:sz w:val="28"/>
+          <w:szCs w:val="22"/>
+        </w:rPr>
+      </w:pPr>
+      <w:r>
+        <w:rPr>
+          <w:rFonts w:asciiTheme="minorHAnsi" w:hAnsiTheme="minorHAnsi" w:cstheme="minorHAnsi"/>
+          <w:b/>
+          <w:bCs/>
+          <w:sz w:val="28"/>
+          <w:szCs w:val="22"/>
+        </w:rPr>
+        <w:lastRenderedPageBreak/>
+        <w:t>How to play</w:t>
+      </w:r>
+    </w:p>
+    <w:p>
+      <w:pPr>
+        <w:rPr>
+          <w:rFonts w:cs="Times New Roman"/>
+        </w:rPr>
+      </w:pPr>
+    </w:p>
+    <w:p>
+      <w:pPr>
+        <w:jc w:val="both"/>
+        <w:rPr>
+          <w:rFonts w:cs="Times New Roman"/>
+        </w:rPr>
+      </w:pPr>
+      <w:r>
+        <w:rPr>
+          <w:rFonts w:cs="Times New Roman"/>
+        </w:rPr>
+        <w:t>At the start of a new game, the</w:t>
+      </w:r>
+      <w:r>
+        <w:rPr>
+          <w:rFonts w:cs="Times New Roman"/>
+        </w:rPr>
+        <w:t xml:space="preserve"> 24</w:t>
+      </w:r>
+      <w:r>
+        <w:rPr>
+          <w:rFonts w:cs="Times New Roman"/>
+        </w:rPr>
+        <w:t xml:space="preserve"> treasure cards will be shuffled and turned</w:t>
+      </w:r>
+      <w:r>
+        <w:rPr>
+          <w:rFonts w:cs="Times New Roman"/>
+        </w:rPr>
+        <w:t xml:space="preserve"> facing down in a deck. Each player will have 3 servants placed</w:t>
+      </w:r>
+      <w:r>
+        <w:rPr>
+          <w:rFonts w:cs="Times New Roman"/>
+        </w:rPr>
+        <w:t xml:space="preserve"> in front of them along with a collection </w:t>
+      </w:r>
+      <w:r>
+        <w:rPr>
+          <w:rFonts w:cs="Times New Roman"/>
+        </w:rPr>
+        <w:t>that will hold all treasure cards collected by a player</w:t>
+      </w:r>
+      <w:r>
+        <w:rPr>
+          <w:rFonts w:cs="Times New Roman"/>
+        </w:rPr>
+        <w:t xml:space="preserve">. </w:t>
+      </w:r>
+      <w:r>
+        <w:rPr>
+          <w:rFonts w:cs="Times New Roman"/>
+        </w:rPr>
+        <w:t xml:space="preserve">The </w:t>
+      </w:r>
+      <w:r>
+        <w:rPr>
+          <w:rFonts w:cs="Times New Roman"/>
+        </w:rPr>
+        <w:t xml:space="preserve">game board </w:t>
+      </w:r>
+      <w:r>
+        <w:rPr>
+          <w:rFonts w:cs="Times New Roman"/>
+        </w:rPr>
+        <w:t>will hold 3 treasure cards at a time and pile for exhausted servants.</w:t>
+      </w:r>
+      <w:r>
+        <w:rPr>
+          <w:rFonts w:cs="Times New Roman"/>
+        </w:rPr>
+        <w:t xml:space="preserve"> </w:t>
+      </w:r>
+      <w:r>
+        <w:rPr>
+          <w:rFonts w:cs="Times New Roman"/>
+        </w:rPr>
+        <w:t>The game itself is divided into four phases.</w:t>
+      </w:r>
+    </w:p>
+    <w:p>
+      <w:pPr>
+        <w:jc w:val="both"/>
+        <w:rPr>
+          <w:rFonts w:cs="Times New Roman"/>
+        </w:rPr>
+      </w:pPr>
+    </w:p>
+    <w:p>
+      <w:pPr>
+        <w:jc w:val="both"/>
+        <w:rPr>
+          <w:rFonts w:cs="Times New Roman"/>
+        </w:rPr>
+      </w:pPr>
+      <w:r>
+        <w:rPr>
+          <w:rFonts w:cs="Times New Roman"/>
+          <w:b/>
+          <w:bCs/>
+        </w:rPr>
+        <w:t xml:space="preserve">I: </w:t>
+      </w:r>
+      <w:r>
+        <w:rPr>
+          <w:rFonts w:cs="Times New Roman"/>
+          <w:b/>
+          <w:bCs/>
+        </w:rPr>
+        <w:t>Reveal phase</w:t>
+      </w:r>
+    </w:p>
+    <w:p>
+      <w:pPr>
+        <w:jc w:val="both"/>
+        <w:rPr>
+          <w:rFonts w:cs="Times New Roman"/>
+        </w:rPr>
+      </w:pPr>
+      <w:r>
+        <w:rPr>
+          <w:rFonts w:cs="Times New Roman"/>
+        </w:rPr>
+        <w:t xml:space="preserve">Draw 3 treasure cards from the deck and place them </w:t>
+      </w:r>
+      <w:r>
+        <w:rPr>
+          <w:rFonts w:cs="Times New Roman"/>
+        </w:rPr>
+        <w:t xml:space="preserve">in a row </w:t>
+      </w:r>
+      <w:r>
+        <w:rPr>
+          <w:rFonts w:cs="Times New Roman"/>
+        </w:rPr>
+        <w:t xml:space="preserve">on the board. Place </w:t>
+      </w:r>
+      <w:r>
+        <w:rPr>
+          <w:rFonts w:cs="Times New Roman"/>
+        </w:rPr>
+        <w:t>two</w:t>
+      </w:r>
+      <w:r>
+        <w:rPr>
+          <w:rFonts w:cs="Times New Roman"/>
+        </w:rPr>
+        <w:t xml:space="preserve"> cards facing up and one facing down.</w:t>
+      </w:r>
+    </w:p>
+    <w:p>
+      <w:pPr>
+        <w:jc w:val="both"/>
+        <w:rPr>
+          <w:rFonts w:cs="Times New Roman"/>
+        </w:rPr>
+      </w:pPr>
+    </w:p>
+    <w:p>
+      <w:pPr>
+        <w:jc w:val="both"/>
+        <w:rPr>
+          <w:rFonts w:cs="Times New Roman"/>
+        </w:rPr>
+      </w:pPr>
+      <w:r>
+        <w:rPr>
+          <w:rFonts w:cs="Times New Roman"/>
+          <w:b/>
+          <w:bCs/>
+        </w:rPr>
+        <w:t xml:space="preserve">II: </w:t>
+      </w:r>
+      <w:r>
+        <w:rPr>
+          <w:rFonts w:cs="Times New Roman"/>
+          <w:b/>
+          <w:bCs/>
+        </w:rPr>
+        <w:t>Claim phase</w:t>
+      </w:r>
+    </w:p>
+    <w:p>
+      <w:pPr>
+        <w:jc w:val="both"/>
+        <w:rPr>
+          <w:rFonts w:cs="Times New Roman"/>
+        </w:rPr>
+      </w:pPr>
+      <w:r>
+        <w:rPr>
+          <w:rFonts w:cs="Times New Roman"/>
+        </w:rPr>
+        <w:t xml:space="preserve">The player with the torch card plays first and can perform one of the following actions: </w:t>
+      </w:r>
+      <w:r>
+        <w:rPr>
+          <w:rFonts w:cs="Times New Roman"/>
+        </w:rPr>
+        <w:br/>
+      </w:r>
+      <w:r>
+        <w:rPr>
+          <w:rFonts w:cs="Times New Roman"/>
+        </w:rPr>
+        <w:br/>
+      </w:r>
+      <w:r>
+        <w:rPr>
+          <w:rFonts w:cs="Times New Roman"/>
+        </w:rPr>
+        <w:t>1. Claim a card</w:t>
+      </w:r>
+    </w:p>
+    <w:p>
+      <w:pPr>
+        <w:ind w:left="420"/>
+        <w:jc w:val="both"/>
+        <w:rPr>
+          <w:rFonts w:cs="Times New Roman"/>
+        </w:rPr>
+      </w:pPr>
+      <w:r>
+        <w:rPr>
+          <w:rFonts w:cs="Times New Roman"/>
+        </w:rPr>
+        <w:t xml:space="preserve">Place </w:t>
+      </w:r>
+      <w:r>
+        <w:rPr>
+          <w:rFonts w:cs="Times New Roman"/>
+        </w:rPr>
+        <w:t xml:space="preserve">any number of </w:t>
+      </w:r>
+      <w:r>
+        <w:rPr>
+          <w:rFonts w:cs="Times New Roman"/>
+        </w:rPr>
+        <w:t>servant</w:t>
+      </w:r>
+      <w:r>
+        <w:rPr>
+          <w:rFonts w:cs="Times New Roman"/>
+        </w:rPr>
+        <w:t>s</w:t>
+      </w:r>
+      <w:r>
+        <w:rPr>
+          <w:rFonts w:cs="Times New Roman"/>
+        </w:rPr>
+        <w:t xml:space="preserve"> on</w:t>
+      </w:r>
+      <w:r>
+        <w:rPr>
+          <w:rFonts w:cs="Times New Roman"/>
+        </w:rPr>
+        <w:t xml:space="preserve"> the desired treasure card, choosing a value of the dice and placing that value facing up. This will assign the servants effort value. The higher the value, the more likely the servant will be exhausted.</w:t>
+      </w:r>
+      <w:r>
+        <w:rPr>
+          <w:rFonts w:cs="Times New Roman"/>
+        </w:rPr>
+        <w:t xml:space="preserve"> Multiple servants can be placed on the same card </w:t>
+      </w:r>
+      <w:r>
+        <w:rPr>
+          <w:rFonts w:cs="Times New Roman"/>
+        </w:rPr>
+        <w:t>if</w:t>
+      </w:r>
+      <w:r>
+        <w:rPr>
+          <w:rFonts w:cs="Times New Roman"/>
+        </w:rPr>
+        <w:t xml:space="preserve"> </w:t>
+      </w:r>
+      <w:r>
+        <w:rPr>
+          <w:rFonts w:cs="Times New Roman"/>
+        </w:rPr>
+        <w:t>they have the same effort value.</w:t>
+      </w:r>
+      <w:r>
+        <w:rPr>
+          <w:rFonts w:cs="Times New Roman"/>
+        </w:rPr>
+        <w:t xml:space="preserve"> Subsequent players may choose to claim unoccupied treasure or push an opponent’s servants off a card by placing a higher total </w:t>
+      </w:r>
+      <w:r>
+        <w:rPr>
+          <w:rFonts w:cs="Times New Roman"/>
+        </w:rPr>
+        <w:t xml:space="preserve">effort </w:t>
+      </w:r>
+      <w:r>
+        <w:rPr>
+          <w:rFonts w:cs="Times New Roman"/>
+        </w:rPr>
+        <w:t>value on the card. Servants pushed off a card will be returned to their owner.</w:t>
+      </w:r>
+    </w:p>
+    <w:p>
+      <w:pPr>
+        <w:jc w:val="both"/>
+        <w:rPr>
+          <w:rFonts w:cs="Times New Roman"/>
+        </w:rPr>
+      </w:pPr>
+      <w:r>
+        <w:rPr>
+          <w:rFonts w:cs="Times New Roman"/>
+        </w:rPr>
+        <w:t>2. Recover</w:t>
+      </w:r>
+    </w:p>
+    <w:p>
+      <w:pPr>
+        <w:jc w:val="both"/>
+        <w:rPr>
+          <w:rFonts w:cs="Times New Roman"/>
+        </w:rPr>
+      </w:pPr>
+      <w:r>
+        <w:rPr>
+          <w:rFonts w:cs="Times New Roman"/>
+        </w:rPr>
+        <w:tab/>
+        <w:t>Skip a turn and take back all your exhausted servants from the exhausted pile.</w:t>
+      </w:r>
+    </w:p>
+    <w:p>
+      <w:pPr>
+        <w:jc w:val="both"/>
+        <w:rPr>
+          <w:rFonts w:cs="Times New Roman"/>
+        </w:rPr>
+      </w:pPr>
+      <w:r>
+        <w:rPr>
+          <w:rFonts w:cs="Times New Roman"/>
+        </w:rPr>
+        <w:t>3. Use a collector bonus</w:t>
+      </w:r>
+    </w:p>
+    <w:p>
+      <w:pPr>
+        <w:ind w:left="420"/>
+        <w:jc w:val="both"/>
+        <w:rPr>
+          <w:rFonts w:cs="Times New Roman"/>
+        </w:rPr>
+      </w:pPr>
+      <w:r>
+        <w:rPr>
+          <w:rFonts w:cs="Times New Roman"/>
+        </w:rPr>
+        <w:t xml:space="preserve">If a player </w:t>
+      </w:r>
+      <w:r>
+        <w:rPr>
+          <w:rFonts w:cs="Times New Roman"/>
+        </w:rPr>
+        <w:t>owns</w:t>
+      </w:r>
+      <w:r>
+        <w:rPr>
+          <w:rFonts w:cs="Times New Roman"/>
+        </w:rPr>
+        <w:t xml:space="preserve"> enough cards to fulfill a collector’s </w:t>
+      </w:r>
+      <w:r>
+        <w:rPr>
+          <w:rFonts w:cs="Times New Roman"/>
+        </w:rPr>
+        <w:t>requirement,</w:t>
+      </w:r>
+      <w:r>
+        <w:rPr>
+          <w:rFonts w:cs="Times New Roman"/>
+        </w:rPr>
+        <w:t xml:space="preserve"> they can choose to use that collector’s bonus, assuming the collector has a “usable” bonus. In this </w:t>
+      </w:r>
+      <w:r>
+        <w:rPr>
+          <w:rFonts w:cs="Times New Roman"/>
+        </w:rPr>
+        <w:t>case</w:t>
+      </w:r>
+      <w:r>
+        <w:rPr>
+          <w:rFonts w:cs="Times New Roman"/>
+        </w:rPr>
+        <w:t xml:space="preserve"> only the Remains and Idol collectors will have bonuses that can be called upon.</w:t>
+      </w:r>
+    </w:p>
+    <w:p>
+      <w:pPr>
+        <w:jc w:val="both"/>
+        <w:rPr>
+          <w:rFonts w:cs="Times New Roman"/>
+        </w:rPr>
+      </w:pPr>
+    </w:p>
+    <w:p>
+      <w:pPr>
+        <w:jc w:val="both"/>
+        <w:rPr>
+          <w:rFonts w:cs="Times New Roman"/>
+        </w:rPr>
+      </w:pPr>
+      <w:r>
+        <w:rPr>
+          <w:rFonts w:cs="Times New Roman"/>
+        </w:rPr>
+        <w:t xml:space="preserve">The player with the torch will also take the last turn. </w:t>
+      </w:r>
+      <w:r>
+        <w:rPr>
+          <w:rFonts w:cs="Times New Roman"/>
+        </w:rPr>
+        <w:t>When claiming a card on the last turn, the player can only place servants on one card. They can still recover or use a collector bonus.</w:t>
+      </w:r>
+    </w:p>
+    <w:p>
+      <w:pPr>
+        <w:jc w:val="both"/>
+        <w:rPr>
+          <w:rFonts w:cs="Times New Roman"/>
+        </w:rPr>
+      </w:pPr>
+      <w:r>
+        <w:rPr>
+          <w:rFonts w:cs="Times New Roman"/>
+        </w:rPr>
+        <w:br/>
+      </w:r>
+      <w:r>
+        <w:rPr>
+          <w:rFonts w:cs="Times New Roman"/>
+          <w:b/>
+          <w:bCs/>
+        </w:rPr>
+        <w:t xml:space="preserve">III: </w:t>
+      </w:r>
+      <w:r>
+        <w:rPr>
+          <w:rFonts w:cs="Times New Roman"/>
+          <w:b/>
+          <w:bCs/>
+        </w:rPr>
+        <w:t>Collect phase</w:t>
+      </w:r>
+    </w:p>
+    <w:p>
+      <w:pPr>
+        <w:jc w:val="both"/>
+        <w:rPr>
+          <w:rFonts w:cs="Times New Roman"/>
+        </w:rPr>
+      </w:pPr>
+      <w:r>
+        <w:rPr>
+          <w:rFonts w:cs="Times New Roman"/>
+        </w:rPr>
+        <w:t>Discard any unclaimed treasure cards.</w:t>
+      </w:r>
+      <w:r>
+        <w:rPr>
+          <w:rFonts w:cs="Times New Roman"/>
+        </w:rPr>
+        <w:t xml:space="preserve"> </w:t>
+      </w:r>
+      <w:r>
+        <w:rPr>
+          <w:rFonts w:cs="Times New Roman"/>
+        </w:rPr>
+        <w:t xml:space="preserve">Add claimed cards to respective player’s collection. </w:t>
+      </w:r>
+      <w:r>
+        <w:rPr>
+          <w:rFonts w:cs="Times New Roman"/>
+        </w:rPr>
+        <w:t>Roll your servant dice placed on the treasure cards. The dice needs to be rolled equal or above their effort value to be retrieved, otherwise the dice becomes exhausted and added to the exhausted pile until an action to retrieve the servant has been taken.</w:t>
+      </w:r>
+      <w:r>
+        <w:rPr>
+          <w:rFonts w:cs="Times New Roman"/>
+        </w:rPr>
+        <w:t xml:space="preserve"> </w:t>
+      </w:r>
+      <w:r>
+        <w:rPr>
+          <w:rFonts w:cs="Times New Roman"/>
+        </w:rPr>
+        <w:t>If a player had all their servants pushed off, they will recover their exhausted servants from the exhausted pile</w:t>
+      </w:r>
+      <w:r>
+        <w:rPr>
+          <w:rFonts w:cs="Times New Roman"/>
+        </w:rPr>
+        <w:t>.</w:t>
+      </w:r>
+    </w:p>
+    <w:p>
+      <w:pPr>
+        <w:jc w:val="both"/>
+        <w:rPr>
+          <w:rFonts w:cs="Times New Roman"/>
+        </w:rPr>
+      </w:pPr>
+    </w:p>
+    <w:p>
+      <w:pPr>
+        <w:jc w:val="both"/>
+        <w:rPr>
+          <w:rFonts w:cs="Times New Roman"/>
+        </w:rPr>
+      </w:pPr>
+      <w:r>
+        <w:rPr>
+          <w:rFonts w:cs="Times New Roman"/>
+          <w:b/>
+          <w:bCs/>
+        </w:rPr>
+        <w:t xml:space="preserve">IV: </w:t>
+      </w:r>
+      <w:r>
+        <w:rPr>
+          <w:rFonts w:cs="Times New Roman"/>
+          <w:b/>
+          <w:bCs/>
+        </w:rPr>
+        <w:t>Pass the torch phase</w:t>
+      </w:r>
+    </w:p>
+    <w:p>
+      <w:pPr>
+        <w:jc w:val="both"/>
+        <w:rPr>
+          <w:rFonts w:cs="Times New Roman"/>
+        </w:rPr>
+      </w:pPr>
+      <w:r>
+        <w:rPr>
+          <w:rFonts w:cs="Times New Roman"/>
+        </w:rPr>
+        <w:t>Pass the torch card to the other player and repeat</w:t>
+      </w:r>
+      <w:r>
+        <w:rPr>
+          <w:rFonts w:cs="Times New Roman"/>
+        </w:rPr>
+        <w:t xml:space="preserve"> phases I-IV until the deck is empty</w:t>
+      </w:r>
+      <w:r>
+        <w:rPr>
+          <w:rFonts w:cs="Times New Roman"/>
+        </w:rPr>
+        <w:t>.</w:t>
+      </w:r>
+    </w:p>
+    <w:p>
+      <w:pPr>
+        <w:jc w:val="both"/>
+        <w:rPr>
+          <w:rFonts w:cs="Times New Roman"/>
+        </w:rPr>
+      </w:pPr>
+    </w:p>
+    <w:p>
+      <w:pPr>
+        <w:jc w:val="both"/>
+        <w:rPr>
+          <w:rFonts w:cs="Times New Roman"/>
+        </w:rPr>
+      </w:pPr>
+      <w:r>
+        <w:rPr>
+          <w:rFonts w:cs="Times New Roman"/>
+        </w:rPr>
+        <w:t>Player’s final score is determined by adding the following:</w:t>
+      </w:r>
+    </w:p>
+    <w:p>
+      <w:pPr>
+        <w:pStyle w:val="Liststycke"/>
+        <w:numPr>
+          <w:ilvl w:val="0"/>
+          <w:numId w:val="9"/>
+        </w:numPr>
+        <w:jc w:val="both"/>
+        <w:rPr>
+          <w:rFonts w:cs="Times New Roman"/>
+        </w:rPr>
+      </w:pPr>
+      <w:r>
+        <w:rPr>
+          <w:rFonts w:cs="Times New Roman"/>
+        </w:rPr>
+        <w:t>Coins from the collected treasure cards</w:t>
+      </w:r>
+    </w:p>
+    <w:p>
+      <w:pPr>
+        <w:pStyle w:val="Liststycke"/>
+        <w:numPr>
+          <w:ilvl w:val="0"/>
+          <w:numId w:val="9"/>
+        </w:numPr>
+        <w:jc w:val="both"/>
+        <w:rPr>
+          <w:rFonts w:cs="Times New Roman"/>
+        </w:rPr>
+      </w:pPr>
+      <w:r>
+        <w:rPr>
+          <w:rFonts w:cs="Times New Roman"/>
+        </w:rPr>
+        <w:t>Bonus coins from collectors</w:t>
+      </w:r>
+    </w:p>
+    <w:p>
+      <w:pPr>
+        <w:pStyle w:val="Liststycke"/>
+        <w:numPr>
+          <w:ilvl w:val="0"/>
+          <w:numId w:val="9"/>
+        </w:numPr>
+        <w:jc w:val="both"/>
+        <w:rPr>
+          <w:rFonts w:cs="Times New Roman"/>
+        </w:rPr>
+      </w:pPr>
+      <w:r>
+        <w:rPr>
+          <w:rFonts w:cs="Times New Roman"/>
+        </w:rPr>
+        <w:t>1 coin for each unexhausted servant.</w:t>
+      </w:r>
+    </w:p>
+    <w:p>
+      <w:pPr>
+        <w:jc w:val="both"/>
+        <w:rPr>
+          <w:rFonts w:cs="Times New Roman"/>
+        </w:rPr>
+      </w:pPr>
+    </w:p>
+    <w:p>
+      <w:pPr>
+        <w:pStyle w:val="Rubrik1"/>
+      </w:pPr>
+      <w:bookmarkStart w:id="8" w:name="_Toc122619749"/>
+      <w:r>
+        <w:lastRenderedPageBreak/>
+        <w:t>3 Implementation</w:t>
+      </w:r>
+      <w:bookmarkEnd w:id="8"/>
+    </w:p>
+    <w:p>
+      <w:pPr>
         <w:rPr>
           <w:rFonts w:asciiTheme="minorHAnsi" w:hAnsiTheme="minorHAnsi" w:cstheme="minorHAnsi"/>
           <w:b/>
@@ -2489,8 +4179,7 @@
           <w:sz w:val="32"/>
           <w:szCs w:val="24"/>
         </w:rPr>
-        <w:t xml:space="preserve">2.2 </w:t>
-      </w:r>
+      </w:pPr>
       <w:r>
         <w:rPr>
           <w:rFonts w:asciiTheme="minorHAnsi" w:hAnsiTheme="minorHAnsi" w:cstheme="minorHAnsi"/>
@@ -2499,36 +4188,9 @@
           <w:sz w:val="32"/>
           <w:szCs w:val="24"/>
         </w:rPr>
-        <w:t>Crypt</w:t>
-      </w:r>
-    </w:p>
-    <w:p>
-      <w:pPr>
-        <w:rPr>
-          <w:rFonts w:cs="Times New Roman"/>
-        </w:rPr>
-      </w:pPr>
-    </w:p>
-    <w:p>
-      <w:pPr>
-        <w:rPr>
-          <w:rFonts w:cs="Times New Roman"/>
-        </w:rPr>
-      </w:pPr>
-    </w:p>
-    <w:p>
-      <w:pPr>
-        <w:pStyle w:val="Rubrik1"/>
-      </w:pPr>
-      <w:bookmarkStart w:id="8" w:name="_Toc122020419"/>
-      <w:r>
-        <w:lastRenderedPageBreak/>
-        <w:t>3 Implementation</w:t>
-      </w:r>
-      <w:bookmarkEnd w:id="8"/>
-    </w:p>
-    <w:p>
-      <w:pPr>
+        <w:t xml:space="preserve">3.1 </w:t>
+      </w:r>
+      <w:r>
         <w:rPr>
           <w:rFonts w:asciiTheme="minorHAnsi" w:hAnsiTheme="minorHAnsi" w:cstheme="minorHAnsi"/>
           <w:b/>
@@ -2536,8 +4198,43 @@
           <w:sz w:val="32"/>
           <w:szCs w:val="24"/>
         </w:rPr>
-      </w:pPr>
-      <w:r>
+        <w:t>Crypt implementation</w:t>
+      </w:r>
+    </w:p>
+    <w:p>
+      <w:pPr>
+        <w:rPr>
+          <w:rFonts w:cs="Times New Roman"/>
+        </w:rPr>
+      </w:pPr>
+    </w:p>
+    <w:p>
+      <w:pPr>
+        <w:rPr>
+          <w:rFonts w:cs="Times New Roman"/>
+        </w:rPr>
+      </w:pPr>
+      <w:r>
+        <w:rPr>
+          <w:rFonts w:cs="Times New Roman"/>
+        </w:rPr>
+        <w:t xml:space="preserve">Environment architecture and </w:t>
+      </w:r>
+      <w:r>
+        <w:rPr>
+          <w:rFonts w:cs="Times New Roman"/>
+        </w:rPr>
+        <w:t>design choices</w:t>
+      </w:r>
+      <w:r>
+        <w:rPr>
+          <w:rFonts w:cs="Times New Roman"/>
+        </w:rPr>
+        <w:t>.</w:t>
+      </w:r>
+    </w:p>
+    <w:p>
+      <w:pPr>
         <w:rPr>
           <w:rFonts w:asciiTheme="minorHAnsi" w:hAnsiTheme="minorHAnsi" w:cstheme="minorHAnsi"/>
           <w:b/>
@@ -2545,9 +4242,10 @@
           <w:sz w:val="32"/>
           <w:szCs w:val="24"/>
         </w:rPr>
-        <w:t xml:space="preserve">3.1 </w:t>
-      </w:r>
-      <w:r>
+      </w:pPr>
+    </w:p>
+    <w:p>
+      <w:pPr>
         <w:rPr>
           <w:rFonts w:asciiTheme="minorHAnsi" w:hAnsiTheme="minorHAnsi" w:cstheme="minorHAnsi"/>
           <w:b/>
@@ -2555,43 +4253,8 @@
           <w:sz w:val="32"/>
           <w:szCs w:val="24"/>
         </w:rPr>
-        <w:t>Crypt implementation</w:t>
-      </w:r>
-    </w:p>
-    <w:p>
-      <w:pPr>
-        <w:rPr>
-          <w:rFonts w:cs="Times New Roman"/>
-        </w:rPr>
-      </w:pPr>
-    </w:p>
-    <w:p>
-      <w:pPr>
-        <w:rPr>
-          <w:rFonts w:cs="Times New Roman"/>
-        </w:rPr>
-      </w:pPr>
-      <w:r>
-        <w:rPr>
-          <w:rFonts w:cs="Times New Roman"/>
-        </w:rPr>
-        <w:t xml:space="preserve">Environment architecture and </w:t>
-      </w:r>
-      <w:r>
-        <w:rPr>
-          <w:rFonts w:cs="Times New Roman"/>
-        </w:rPr>
-        <w:t>design choices</w:t>
-      </w:r>
-      <w:r>
-        <w:rPr>
-          <w:rFonts w:cs="Times New Roman"/>
-        </w:rPr>
-        <w:t>.</w:t>
-      </w:r>
-    </w:p>
-    <w:p>
-      <w:pPr>
+      </w:pPr>
+      <w:r>
         <w:rPr>
           <w:rFonts w:asciiTheme="minorHAnsi" w:hAnsiTheme="minorHAnsi" w:cstheme="minorHAnsi"/>
           <w:b/>
@@ -2599,10 +4262,9 @@
           <w:sz w:val="32"/>
           <w:szCs w:val="24"/>
         </w:rPr>
-      </w:pPr>
-    </w:p>
-    <w:p>
-      <w:pPr>
+        <w:t xml:space="preserve">3.2 </w:t>
+      </w:r>
+      <w:r>
         <w:rPr>
           <w:rFonts w:asciiTheme="minorHAnsi" w:hAnsiTheme="minorHAnsi" w:cstheme="minorHAnsi"/>
           <w:b/>
@@ -2610,25 +4272,6 @@
           <w:sz w:val="32"/>
           <w:szCs w:val="24"/>
         </w:rPr>
-      </w:pPr>
-      <w:r>
-        <w:rPr>
-          <w:rFonts w:asciiTheme="minorHAnsi" w:hAnsiTheme="minorHAnsi" w:cstheme="minorHAnsi"/>
-          <w:b/>
-          <w:bCs/>
-          <w:sz w:val="32"/>
-          <w:szCs w:val="24"/>
-        </w:rPr>
-        <w:t xml:space="preserve">3.2 </w:t>
-      </w:r>
-      <w:r>
-        <w:rPr>
-          <w:rFonts w:asciiTheme="minorHAnsi" w:hAnsiTheme="minorHAnsi" w:cstheme="minorHAnsi"/>
-          <w:b/>
-          <w:bCs/>
-          <w:sz w:val="32"/>
-          <w:szCs w:val="24"/>
-        </w:rPr>
         <w:t>Agent implementation</w:t>
       </w:r>
     </w:p>
@@ -2681,7 +4324,7 @@
       <w:pPr>
         <w:pStyle w:val="Rubrik1"/>
       </w:pPr>
-      <w:bookmarkStart w:id="9" w:name="_Toc122020420"/>
+      <w:bookmarkStart w:id="9" w:name="_Toc122619750"/>
       <w:r>
         <w:lastRenderedPageBreak/>
         <w:t>4 Results</w:t>
@@ -2700,7 +4343,7 @@
       <w:pPr>
         <w:pStyle w:val="Rubrik1"/>
       </w:pPr>
-      <w:bookmarkStart w:id="10" w:name="_Toc122020421"/>
+      <w:bookmarkStart w:id="10" w:name="_Toc122619751"/>
       <w:r>
         <w:lastRenderedPageBreak/>
         <w:t>5 Conclusion</w:t>
@@ -2731,7 +4374,7 @@
       <w:pPr>
         <w:pStyle w:val="Rubrik1"/>
       </w:pPr>
-      <w:bookmarkStart w:id="11" w:name="_Toc122020422"/>
+      <w:bookmarkStart w:id="11" w:name="_Toc122619752"/>
       <w:r>
         <w:lastRenderedPageBreak/>
         <w:t>References</w:t>
@@ -3339,6 +4982,119 @@
     </w:lvl>
   </w:abstractNum>
   <w:abstractNum w:abstractNumId="3" w15:restartNumberingAfterBreak="0">
+    <w:nsid w:val="114E0003"/>
+    <w:multiLevelType w:val="hybridMultilevel"/>
+    <w:tmpl w:val="4404DFB2"/>
+    <w:lvl w:ilvl="0" w:tplc="041D0001">
+      <w:start w:val="1"/>
+      <w:numFmt w:val="bullet"/>
+      <w:lvlText w:val=""/>
+      <w:lvlJc w:val="left"/>
+      <w:pPr>
+        <w:ind w:left="720" w:hanging="360"/>
+      </w:pPr>
+      <w:rPr>
+        <w:rFonts w:ascii="Symbol" w:hAnsi="Symbol" w:hint="default"/>
+      </w:rPr>
+    </w:lvl>
+    <w:lvl w:ilvl="1" w:tplc="041D0003" w:tentative="1">
+      <w:start w:val="1"/>
+      <w:numFmt w:val="bullet"/>
+      <w:lvlText w:val="o"/>
+      <w:lvlJc w:val="left"/>
+      <w:pPr>
+        <w:ind w:left="1440" w:hanging="360"/>
+      </w:pPr>
+      <w:rPr>
+        <w:rFonts w:ascii="Courier New" w:hAnsi="Courier New" w:cs="Courier New" w:hint="default"/>
+      </w:rPr>
+    </w:lvl>
+    <w:lvl w:ilvl="2" w:tplc="041D0005" w:tentative="1">
+      <w:start w:val="1"/>
+      <w:numFmt w:val="bullet"/>
+      <w:lvlText w:val=""/>
+      <w:lvlJc w:val="left"/>
+      <w:pPr>
+        <w:ind w:left="2160" w:hanging="360"/>
+      </w:pPr>
+      <w:rPr>
+        <w:rFonts w:ascii="Wingdings" w:hAnsi="Wingdings" w:hint="default"/>
+      </w:rPr>
+    </w:lvl>
+    <w:lvl w:ilvl="3" w:tplc="041D0001" w:tentative="1">
+      <w:start w:val="1"/>
+      <w:numFmt w:val="bullet"/>
+      <w:lvlText w:val=""/>
+      <w:lvlJc w:val="left"/>
+      <w:pPr>
+        <w:ind w:left="2880" w:hanging="360"/>
+      </w:pPr>
+      <w:rPr>
+        <w:rFonts w:ascii="Symbol" w:hAnsi="Symbol" w:hint="default"/>
+      </w:rPr>
+    </w:lvl>
+    <w:lvl w:ilvl="4" w:tplc="041D0003" w:tentative="1">
+      <w:start w:val="1"/>
+      <w:numFmt w:val="bullet"/>
+      <w:lvlText w:val="o"/>
+      <w:lvlJc w:val="left"/>
+      <w:pPr>
+        <w:ind w:left="3600" w:hanging="360"/>
+      </w:pPr>
+      <w:rPr>
+        <w:rFonts w:ascii="Courier New" w:hAnsi="Courier New" w:cs="Courier New" w:hint="default"/>
+      </w:rPr>
+    </w:lvl>
+    <w:lvl w:ilvl="5" w:tplc="041D0005" w:tentative="1">
+      <w:start w:val="1"/>
+      <w:numFmt w:val="bullet"/>
+      <w:lvlText w:val=""/>
+      <w:lvlJc w:val="left"/>
+      <w:pPr>
+        <w:ind w:left="4320" w:hanging="360"/>
+      </w:pPr>
+      <w:rPr>
+        <w:rFonts w:ascii="Wingdings" w:hAnsi="Wingdings" w:hint="default"/>
+      </w:rPr>
+    </w:lvl>
+    <w:lvl w:ilvl="6" w:tplc="041D0001" w:tentative="1">
+      <w:start w:val="1"/>
+      <w:numFmt w:val="bullet"/>
+      <w:lvlText w:val=""/>
+      <w:lvlJc w:val="left"/>
+      <w:pPr>
+        <w:ind w:left="5040" w:hanging="360"/>
+      </w:pPr>
+      <w:rPr>
+        <w:rFonts w:ascii="Symbol" w:hAnsi="Symbol" w:hint="default"/>
+      </w:rPr>
+    </w:lvl>
+    <w:lvl w:ilvl="7" w:tplc="041D0003" w:tentative="1">
+      <w:start w:val="1"/>
+      <w:numFmt w:val="bullet"/>
+      <w:lvlText w:val="o"/>
+      <w:lvlJc w:val="left"/>
+      <w:pPr>
+        <w:ind w:left="5760" w:hanging="360"/>
+      </w:pPr>
+      <w:rPr>
+        <w:rFonts w:ascii="Courier New" w:hAnsi="Courier New" w:cs="Courier New" w:hint="default"/>
+      </w:rPr>
+    </w:lvl>
+    <w:lvl w:ilvl="8" w:tplc="041D0005" w:tentative="1">
+      <w:start w:val="1"/>
+      <w:numFmt w:val="bullet"/>
+      <w:lvlText w:val=""/>
+      <w:lvlJc w:val="left"/>
+      <w:pPr>
+        <w:ind w:left="6480" w:hanging="360"/>
+      </w:pPr>
+      <w:rPr>
+        <w:rFonts w:ascii="Wingdings" w:hAnsi="Wingdings" w:hint="default"/>
+      </w:rPr>
+    </w:lvl>
+  </w:abstractNum>
+  <w:abstractNum w:abstractNumId="4" w15:restartNumberingAfterBreak="0">
     <w:nsid w:val="340A2A2C"/>
     <w:multiLevelType w:val="hybridMultilevel"/>
     <w:tmpl w:val="D7940630"/>
@@ -3427,7 +5183,7 @@
       </w:pPr>
     </w:lvl>
   </w:abstractNum>
-  <w:abstractNum w:abstractNumId="4" w15:restartNumberingAfterBreak="0">
+  <w:abstractNum w:abstractNumId="5" w15:restartNumberingAfterBreak="0">
     <w:nsid w:val="3EFF75BF"/>
     <w:multiLevelType w:val="singleLevel"/>
     <w:tmpl w:val="3EFF75BF"/>
@@ -3447,7 +5203,7 @@
       </w:rPr>
     </w:lvl>
   </w:abstractNum>
-  <w:abstractNum w:abstractNumId="5" w15:restartNumberingAfterBreak="0">
+  <w:abstractNum w:abstractNumId="6" w15:restartNumberingAfterBreak="0">
     <w:nsid w:val="4730491C"/>
     <w:multiLevelType w:val="hybridMultilevel"/>
     <w:tmpl w:val="C30A12F4"/>
@@ -3536,7 +5292,7 @@
       </w:pPr>
     </w:lvl>
   </w:abstractNum>
-  <w:abstractNum w:abstractNumId="6" w15:restartNumberingAfterBreak="0">
+  <w:abstractNum w:abstractNumId="7" w15:restartNumberingAfterBreak="0">
     <w:nsid w:val="6FE459A8"/>
     <w:multiLevelType w:val="hybridMultilevel"/>
     <w:tmpl w:val="AB22B84A"/>
@@ -3625,26 +5381,145 @@
       </w:pPr>
     </w:lvl>
   </w:abstractNum>
+  <w:abstractNum w:abstractNumId="8" w15:restartNumberingAfterBreak="0">
+    <w:nsid w:val="7F1F13F9"/>
+    <w:multiLevelType w:val="hybridMultilevel"/>
+    <w:tmpl w:val="227AFA2C"/>
+    <w:lvl w:ilvl="0" w:tplc="D02E1E3A">
+      <w:start w:val="2"/>
+      <w:numFmt w:val="bullet"/>
+      <w:lvlText w:val="-"/>
+      <w:lvlJc w:val="left"/>
+      <w:pPr>
+        <w:ind w:left="720" w:hanging="360"/>
+      </w:pPr>
+      <w:rPr>
+        <w:rFonts w:ascii="Times New Roman" w:eastAsiaTheme="minorEastAsia" w:hAnsi="Times New Roman" w:cs="Times New Roman" w:hint="default"/>
+      </w:rPr>
+    </w:lvl>
+    <w:lvl w:ilvl="1" w:tplc="041D0003">
+      <w:start w:val="1"/>
+      <w:numFmt w:val="bullet"/>
+      <w:lvlText w:val="o"/>
+      <w:lvlJc w:val="left"/>
+      <w:pPr>
+        <w:ind w:left="1440" w:hanging="360"/>
+      </w:pPr>
+      <w:rPr>
+        <w:rFonts w:ascii="Courier New" w:hAnsi="Courier New" w:cs="Courier New" w:hint="default"/>
+      </w:rPr>
+    </w:lvl>
+    <w:lvl w:ilvl="2" w:tplc="041D0005">
+      <w:start w:val="1"/>
+      <w:numFmt w:val="bullet"/>
+      <w:lvlText w:val=""/>
+      <w:lvlJc w:val="left"/>
+      <w:pPr>
+        <w:ind w:left="2160" w:hanging="360"/>
+      </w:pPr>
+      <w:rPr>
+        <w:rFonts w:ascii="Wingdings" w:hAnsi="Wingdings" w:hint="default"/>
+      </w:rPr>
+    </w:lvl>
+    <w:lvl w:ilvl="3" w:tplc="041D0001">
+      <w:start w:val="1"/>
+      <w:numFmt w:val="bullet"/>
+      <w:lvlText w:val=""/>
+      <w:lvlJc w:val="left"/>
+      <w:pPr>
+        <w:ind w:left="2880" w:hanging="360"/>
+      </w:pPr>
+      <w:rPr>
+        <w:rFonts w:ascii="Symbol" w:hAnsi="Symbol" w:hint="default"/>
+      </w:rPr>
+    </w:lvl>
+    <w:lvl w:ilvl="4" w:tplc="041D0003">
+      <w:start w:val="1"/>
+      <w:numFmt w:val="bullet"/>
+      <w:lvlText w:val="o"/>
+      <w:lvlJc w:val="left"/>
+      <w:pPr>
+        <w:ind w:left="3600" w:hanging="360"/>
+      </w:pPr>
+      <w:rPr>
+        <w:rFonts w:ascii="Courier New" w:hAnsi="Courier New" w:cs="Courier New" w:hint="default"/>
+      </w:rPr>
+    </w:lvl>
+    <w:lvl w:ilvl="5" w:tplc="041D0005" w:tentative="1">
+      <w:start w:val="1"/>
+      <w:numFmt w:val="bullet"/>
+      <w:lvlText w:val=""/>
+      <w:lvlJc w:val="left"/>
+      <w:pPr>
+        <w:ind w:left="4320" w:hanging="360"/>
+      </w:pPr>
+      <w:rPr>
+        <w:rFonts w:ascii="Wingdings" w:hAnsi="Wingdings" w:hint="default"/>
+      </w:rPr>
+    </w:lvl>
+    <w:lvl w:ilvl="6" w:tplc="041D0001" w:tentative="1">
+      <w:start w:val="1"/>
+      <w:numFmt w:val="bullet"/>
+      <w:lvlText w:val=""/>
+      <w:lvlJc w:val="left"/>
+      <w:pPr>
+        <w:ind w:left="5040" w:hanging="360"/>
+      </w:pPr>
+      <w:rPr>
+        <w:rFonts w:ascii="Symbol" w:hAnsi="Symbol" w:hint="default"/>
+      </w:rPr>
+    </w:lvl>
+    <w:lvl w:ilvl="7" w:tplc="041D0003" w:tentative="1">
+      <w:start w:val="1"/>
+      <w:numFmt w:val="bullet"/>
+      <w:lvlText w:val="o"/>
+      <w:lvlJc w:val="left"/>
+      <w:pPr>
+        <w:ind w:left="5760" w:hanging="360"/>
+      </w:pPr>
+      <w:rPr>
+        <w:rFonts w:ascii="Courier New" w:hAnsi="Courier New" w:cs="Courier New" w:hint="default"/>
+      </w:rPr>
+    </w:lvl>
+    <w:lvl w:ilvl="8" w:tplc="041D0005" w:tentative="1">
+      <w:start w:val="1"/>
+      <w:numFmt w:val="bullet"/>
+      <w:lvlText w:val=""/>
+      <w:lvlJc w:val="left"/>
+      <w:pPr>
+        <w:ind w:left="6480" w:hanging="360"/>
+      </w:pPr>
+      <w:rPr>
+        <w:rFonts w:ascii="Wingdings" w:hAnsi="Wingdings" w:hint="default"/>
+      </w:rPr>
+    </w:lvl>
+  </w:abstractNum>
   <w:num w:numId="1" w16cid:durableId="973949255">
     <w:abstractNumId w:val="0"/>
   </w:num>
   <w:num w:numId="2" w16cid:durableId="350452283">
-    <w:abstractNumId w:val="4"/>
+    <w:abstractNumId w:val="5"/>
   </w:num>
   <w:num w:numId="3" w16cid:durableId="1392659499">
+    <w:abstractNumId w:val="7"/>
+  </w:num>
+  <w:num w:numId="4" w16cid:durableId="2105878132">
     <w:abstractNumId w:val="6"/>
   </w:num>
-  <w:num w:numId="4" w16cid:durableId="2105878132">
-    <w:abstractNumId w:val="5"/>
-  </w:num>
   <w:num w:numId="5" w16cid:durableId="151676667">
-    <w:abstractNumId w:val="3"/>
+    <w:abstractNumId w:val="4"/>
   </w:num>
   <w:num w:numId="6" w16cid:durableId="1167207643">
     <w:abstractNumId w:val="1"/>
   </w:num>
   <w:num w:numId="7" w16cid:durableId="452793011">
     <w:abstractNumId w:val="2"/>
+  </w:num>
+  <w:num w:numId="8" w16cid:durableId="563301103">
+    <w:abstractNumId w:val="8"/>
+  </w:num>
+  <w:num w:numId="9" w16cid:durableId="1145313181">
+    <w:abstractNumId w:val="3"/>
   </w:num>
 </w:numbering>
 </file>
@@ -4155,6 +6030,16 @@
       <w:shd w:val="clear" w:color="auto" w:fill="E1DFDD"/>
     </w:rPr>
   </w:style>
+  <w:style w:type="paragraph" w:styleId="Liststycke">
+    <w:name w:val="List Paragraph"/>
+    <w:basedOn w:val="Normal"/>
+    <w:uiPriority w:val="99"/>
+    <w:rsid w:val="002D7038"/>
+    <w:pPr>
+      <w:ind w:left="720"/>
+      <w:contextualSpacing/>
+    </w:pPr>
+  </w:style>
 </w:styles>
 </file>
 

</xml_diff>